<commit_message>
Fixed some formatting that got messed up
</commit_message>
<xml_diff>
--- a/Modified Unplugged Activities as Word Docs/unplugged-09-minimal_spanning_trees.docx
+++ b/Modified Unplugged Activities as Word Docs/unplugged-09-minimal_spanning_trees.docx
@@ -1735,19 +1735,11 @@
           <w:rFonts w:ascii="Times New Roman" w:eastAsia="Times New Roman" w:hAnsi="Times New Roman" w:cs="Times New Roman"/>
         </w:rPr>
       </w:pPr>
-      <w:proofErr w:type="spellStart"/>
-      <w:r>
-        <w:rPr>
-          <w:rFonts w:ascii="Times New Roman" w:eastAsia="Times New Roman" w:hAnsi="Times New Roman" w:cs="Times New Roman"/>
-        </w:rPr>
-        <w:t>Wikki</w:t>
-      </w:r>
-      <w:proofErr w:type="spellEnd"/>
-      <w:r>
-        <w:rPr>
-          <w:rFonts w:ascii="Times New Roman" w:eastAsia="Times New Roman" w:hAnsi="Times New Roman" w:cs="Times New Roman"/>
-        </w:rPr>
-        <w:t xml:space="preserve"> Sticks</w:t>
+      <w:r>
+        <w:rPr>
+          <w:rFonts w:ascii="Times New Roman" w:eastAsia="Times New Roman" w:hAnsi="Times New Roman" w:cs="Times New Roman"/>
+        </w:rPr>
+        <w:t>Wikki Sticks</w:t>
       </w:r>
       <w:r>
         <w:rPr>
@@ -4979,14 +4971,12 @@
         </w:rPr>
         <w:t xml:space="preserve"> </w:t>
       </w:r>
-      <w:proofErr w:type="spellStart"/>
       <w:r>
         <w:rPr>
           <w:rFonts w:ascii="Times New Roman" w:eastAsia="Times New Roman" w:hAnsi="Times New Roman" w:cs="Times New Roman"/>
         </w:rPr>
         <w:t>aeroplane</w:t>
       </w:r>
-      <w:proofErr w:type="spellEnd"/>
       <w:r>
         <w:rPr>
           <w:rFonts w:ascii="Times New Roman" w:eastAsia="Times New Roman" w:hAnsi="Times New Roman" w:cs="Times New Roman"/>
@@ -6799,14 +6789,12 @@
           <w:rFonts w:ascii="Tahoma" w:eastAsia="Tahoma" w:hAnsi="Tahoma" w:cs="Tahoma"/>
         </w:rPr>
       </w:pPr>
-      <w:proofErr w:type="gramStart"/>
       <w:r>
         <w:rPr>
           <w:rFonts w:ascii="Tahoma" w:eastAsia="Tahoma" w:hAnsi="Tahoma" w:cs="Tahoma"/>
         </w:rPr>
         <w:t>spend</w:t>
       </w:r>
-      <w:proofErr w:type="gramEnd"/>
       <w:r>
         <w:rPr>
           <w:rFonts w:ascii="Tahoma" w:eastAsia="Tahoma" w:hAnsi="Tahoma" w:cs="Tahoma"/>
@@ -9016,7 +9004,7 @@
       </w:pPr>
       <w:r>
         <w:pict>
-          <v:shape id="_x0000_i1026" type="#_x0000_t75" style="width:387.55pt;height:259.2pt;mso-position-horizontal-relative:char;mso-position-vertical-relative:line">
+          <v:shape id="_x0000_i1026" type="#_x0000_t75" style="width:386.9pt;height:259.2pt;mso-position-horizontal-relative:char;mso-position-vertical-relative:line">
             <v:imagedata r:id="rId14" o:title=""/>
           </v:shape>
         </w:pict>
@@ -9046,15 +9034,7 @@
         </w:sectPr>
       </w:pPr>
       <w:r>
-        <w:t xml:space="preserve">For this graph the visually impaired students can use the </w:t>
-      </w:r>
-      <w:proofErr w:type="spellStart"/>
-      <w:r>
-        <w:t>Wikki</w:t>
-      </w:r>
-      <w:proofErr w:type="spellEnd"/>
-      <w:r>
-        <w:t xml:space="preserve"> Sticks to represent the streets or roads and make shapes with the sticks for the houses.</w:t>
+        <w:t>For this graph the visually impaired students can use the Wikki Sticks to represent the streets or roads and make shapes with the sticks for the houses.</w:t>
       </w:r>
     </w:p>
     <w:p>
@@ -9063,15 +9043,27 @@
         <w:ind w:left="709" w:right="-20"/>
         <w:rPr>
           <w:rFonts w:ascii="Trebuchet MS" w:eastAsia="Trebuchet MS" w:hAnsi="Trebuchet MS" w:cs="Trebuchet MS"/>
+          <w:b/>
+          <w:bCs/>
         </w:rPr>
       </w:pPr>
+    </w:p>
+    <w:p>
+      <w:pPr>
+        <w:spacing w:before="67" w:after="0" w:line="240" w:lineRule="auto"/>
+        <w:ind w:left="709" w:right="-20"/>
+        <w:rPr>
+          <w:rFonts w:ascii="Trebuchet MS" w:eastAsia="Trebuchet MS" w:hAnsi="Trebuchet MS" w:cs="Trebuchet MS"/>
+        </w:rPr>
+      </w:pPr>
+      <w:bookmarkStart w:id="0" w:name="_GoBack"/>
+      <w:bookmarkEnd w:id="0"/>
       <w:r>
         <w:rPr>
           <w:rFonts w:ascii="Trebuchet MS" w:eastAsia="Trebuchet MS" w:hAnsi="Trebuchet MS" w:cs="Trebuchet MS"/>
           <w:b/>
           <w:bCs/>
         </w:rPr>
-        <w:lastRenderedPageBreak/>
         <w:t>Variations</w:t>
       </w:r>
       <w:r>
@@ -11551,8 +11543,6 @@
         </w:rPr>
         <w:t>the rule is to start by a house with the lowest cost or weight.</w:t>
       </w:r>
-      <w:bookmarkStart w:id="0" w:name="_GoBack"/>
-      <w:bookmarkEnd w:id="0"/>
     </w:p>
     <w:p>
       <w:pPr>
@@ -13956,7 +13946,6 @@
         </w:rPr>
         <w:t xml:space="preserve"> </w:t>
       </w:r>
-      <w:proofErr w:type="spellStart"/>
       <w:r>
         <w:rPr>
           <w:rFonts w:ascii="Times New Roman" w:eastAsia="Times New Roman" w:hAnsi="Times New Roman" w:cs="Times New Roman"/>
@@ -13976,7 +13965,6 @@
         </w:rPr>
         <w:t>aveller</w:t>
       </w:r>
-      <w:proofErr w:type="spellEnd"/>
       <w:r>
         <w:rPr>
           <w:rFonts w:ascii="Times New Roman" w:eastAsia="Times New Roman" w:hAnsi="Times New Roman" w:cs="Times New Roman"/>
@@ -14193,14 +14181,12 @@
         </w:rPr>
         <w:t xml:space="preserve"> </w:t>
       </w:r>
-      <w:proofErr w:type="spellStart"/>
       <w:r>
         <w:rPr>
           <w:rFonts w:ascii="Times New Roman" w:eastAsia="Times New Roman" w:hAnsi="Times New Roman" w:cs="Times New Roman"/>
         </w:rPr>
         <w:t>aeroplane</w:t>
       </w:r>
-      <w:proofErr w:type="spellEnd"/>
       <w:r>
         <w:rPr>
           <w:rFonts w:ascii="Times New Roman" w:eastAsia="Times New Roman" w:hAnsi="Times New Roman" w:cs="Times New Roman"/>
@@ -16252,14 +16238,12 @@
         </w:rPr>
         <w:t xml:space="preserve"> </w:t>
       </w:r>
-      <w:proofErr w:type="spellStart"/>
       <w:r>
         <w:rPr>
           <w:rFonts w:ascii="Times New Roman" w:eastAsia="Times New Roman" w:hAnsi="Times New Roman" w:cs="Times New Roman"/>
         </w:rPr>
         <w:t>Kruskal’s</w:t>
       </w:r>
-      <w:proofErr w:type="spellEnd"/>
       <w:r>
         <w:rPr>
           <w:rFonts w:ascii="Times New Roman" w:eastAsia="Times New Roman" w:hAnsi="Times New Roman" w:cs="Times New Roman"/>
@@ -16319,7 +16303,6 @@
         </w:rPr>
         <w:t xml:space="preserve"> </w:t>
       </w:r>
-      <w:proofErr w:type="spellStart"/>
       <w:r>
         <w:rPr>
           <w:rFonts w:ascii="Times New Roman" w:eastAsia="Times New Roman" w:hAnsi="Times New Roman" w:cs="Times New Roman"/>
@@ -16337,14 +16320,7 @@
         <w:rPr>
           <w:rFonts w:ascii="Times New Roman" w:eastAsia="Times New Roman" w:hAnsi="Times New Roman" w:cs="Times New Roman"/>
         </w:rPr>
-        <w:t>skal</w:t>
-      </w:r>
-      <w:proofErr w:type="spellEnd"/>
-      <w:r>
-        <w:rPr>
-          <w:rFonts w:ascii="Times New Roman" w:eastAsia="Times New Roman" w:hAnsi="Times New Roman" w:cs="Times New Roman"/>
-        </w:rPr>
-        <w:t>,</w:t>
+        <w:t>skal,</w:t>
       </w:r>
       <w:r>
         <w:rPr>
@@ -18003,8 +17979,6 @@
                     <w:szCs w:val="18"/>
                   </w:rPr>
                 </w:pPr>
-                <w:proofErr w:type="spellStart"/>
-                <w:proofErr w:type="gramStart"/>
                 <w:r>
                   <w:rPr>
                     <w:rFonts w:ascii="Times New Roman" w:eastAsia="Times New Roman" w:hAnsi="Times New Roman" w:cs="Times New Roman"/>
@@ -18033,7 +18007,6 @@
                   </w:rPr>
                   <w:t>le</w:t>
                 </w:r>
-                <w:proofErr w:type="spellEnd"/>
                 <w:r>
                   <w:rPr>
                     <w:rFonts w:ascii="Times New Roman" w:eastAsia="Times New Roman" w:hAnsi="Times New Roman" w:cs="Times New Roman"/>
@@ -18110,7 +18083,6 @@
                   </w:rPr>
                   <w:t>only.</w:t>
                 </w:r>
-                <w:proofErr w:type="gramEnd"/>
               </w:p>
               <w:p>
                 <w:pPr>
@@ -18334,8 +18306,6 @@
                     <w:szCs w:val="18"/>
                   </w:rPr>
                 </w:pPr>
-                <w:proofErr w:type="spellStart"/>
-                <w:proofErr w:type="gramStart"/>
                 <w:r>
                   <w:rPr>
                     <w:rFonts w:ascii="Times New Roman" w:eastAsia="Times New Roman" w:hAnsi="Times New Roman" w:cs="Times New Roman"/>
@@ -18364,7 +18334,6 @@
                   </w:rPr>
                   <w:t>le</w:t>
                 </w:r>
-                <w:proofErr w:type="spellEnd"/>
                 <w:r>
                   <w:rPr>
                     <w:rFonts w:ascii="Times New Roman" w:eastAsia="Times New Roman" w:hAnsi="Times New Roman" w:cs="Times New Roman"/>
@@ -18441,7 +18410,6 @@
                   </w:rPr>
                   <w:t>only.</w:t>
                 </w:r>
-                <w:proofErr w:type="gramEnd"/>
               </w:p>
               <w:p>
                 <w:pPr>
@@ -18665,8 +18633,6 @@
                     <w:szCs w:val="18"/>
                   </w:rPr>
                 </w:pPr>
-                <w:proofErr w:type="spellStart"/>
-                <w:proofErr w:type="gramStart"/>
                 <w:r>
                   <w:rPr>
                     <w:rFonts w:ascii="Times New Roman" w:eastAsia="Times New Roman" w:hAnsi="Times New Roman" w:cs="Times New Roman"/>
@@ -18695,7 +18661,6 @@
                   </w:rPr>
                   <w:t>le</w:t>
                 </w:r>
-                <w:proofErr w:type="spellEnd"/>
                 <w:r>
                   <w:rPr>
                     <w:rFonts w:ascii="Times New Roman" w:eastAsia="Times New Roman" w:hAnsi="Times New Roman" w:cs="Times New Roman"/>
@@ -18772,7 +18737,6 @@
                   </w:rPr>
                   <w:t>only.</w:t>
                 </w:r>
-                <w:proofErr w:type="gramEnd"/>
               </w:p>
               <w:p>
                 <w:pPr>
@@ -18996,8 +18960,6 @@
                     <w:szCs w:val="18"/>
                   </w:rPr>
                 </w:pPr>
-                <w:proofErr w:type="spellStart"/>
-                <w:proofErr w:type="gramStart"/>
                 <w:r>
                   <w:rPr>
                     <w:rFonts w:ascii="Times New Roman" w:eastAsia="Times New Roman" w:hAnsi="Times New Roman" w:cs="Times New Roman"/>
@@ -19026,7 +18988,6 @@
                   </w:rPr>
                   <w:t>le</w:t>
                 </w:r>
-                <w:proofErr w:type="spellEnd"/>
                 <w:r>
                   <w:rPr>
                     <w:rFonts w:ascii="Times New Roman" w:eastAsia="Times New Roman" w:hAnsi="Times New Roman" w:cs="Times New Roman"/>
@@ -19103,7 +19064,6 @@
                   </w:rPr>
                   <w:t>only.</w:t>
                 </w:r>
-                <w:proofErr w:type="gramEnd"/>
               </w:p>
               <w:p>
                 <w:pPr>
@@ -19327,8 +19287,6 @@
                     <w:szCs w:val="18"/>
                   </w:rPr>
                 </w:pPr>
-                <w:proofErr w:type="spellStart"/>
-                <w:proofErr w:type="gramStart"/>
                 <w:r>
                   <w:rPr>
                     <w:rFonts w:ascii="Times New Roman" w:eastAsia="Times New Roman" w:hAnsi="Times New Roman" w:cs="Times New Roman"/>
@@ -19357,7 +19315,6 @@
                   </w:rPr>
                   <w:t>le</w:t>
                 </w:r>
-                <w:proofErr w:type="spellEnd"/>
                 <w:r>
                   <w:rPr>
                     <w:rFonts w:ascii="Times New Roman" w:eastAsia="Times New Roman" w:hAnsi="Times New Roman" w:cs="Times New Roman"/>
@@ -19434,7 +19391,6 @@
                   </w:rPr>
                   <w:t>only.</w:t>
                 </w:r>
-                <w:proofErr w:type="gramEnd"/>
               </w:p>
               <w:p>
                 <w:pPr>

</xml_diff>